<commit_message>
commit on b1 i
</commit_message>
<xml_diff>
--- a/Assignmen1.docx
+++ b/Assignmen1.docx
@@ -45,54 +45,7 @@
     </w:p>
     <w:p/>
     <w:p/>
-    <w:p>
-      <w:r>
-        <w:rPr>
-          <w:noProof/>
-        </w:rPr>
-        <w:drawing>
-          <wp:inline distT="0" distB="0" distL="0" distR="0" wp14:anchorId="2BA2DE26" wp14:editId="515EC0FC">
-            <wp:extent cx="5731510" cy="4513580"/>
-            <wp:effectExtent l="0" t="0" r="2540" b="1270"/>
-            <wp:docPr id="1" name="Picture 1"/>
-            <wp:cNvGraphicFramePr>
-              <a:graphicFrameLocks xmlns:a="http://schemas.openxmlformats.org/drawingml/2006/main" noChangeAspect="1"/>
-            </wp:cNvGraphicFramePr>
-            <a:graphic xmlns:a="http://schemas.openxmlformats.org/drawingml/2006/main">
-              <a:graphicData uri="http://schemas.openxmlformats.org/drawingml/2006/picture">
-                <pic:pic xmlns:pic="http://schemas.openxmlformats.org/drawingml/2006/picture">
-                  <pic:nvPicPr>
-                    <pic:cNvPr id="1" name="Picture 1"/>
-                    <pic:cNvPicPr/>
-                  </pic:nvPicPr>
-                  <pic:blipFill>
-                    <a:blip r:embed="rId7">
-                      <a:extLst>
-                        <a:ext uri="{28A0092B-C50C-407E-A947-70E740481C1C}">
-                          <a14:useLocalDpi xmlns:a14="http://schemas.microsoft.com/office/drawing/2010/main" val="0"/>
-                        </a:ext>
-                      </a:extLst>
-                    </a:blip>
-                    <a:stretch>
-                      <a:fillRect/>
-                    </a:stretch>
-                  </pic:blipFill>
-                  <pic:spPr>
-                    <a:xfrm>
-                      <a:off x="0" y="0"/>
-                      <a:ext cx="5731510" cy="4513580"/>
-                    </a:xfrm>
-                    <a:prstGeom prst="rect">
-                      <a:avLst/>
-                    </a:prstGeom>
-                  </pic:spPr>
-                </pic:pic>
-              </a:graphicData>
-            </a:graphic>
-          </wp:inline>
-        </w:drawing>
-      </w:r>
-    </w:p>
+    <w:p/>
     <w:p/>
     <w:p/>
     <w:p/>
@@ -123,6 +76,7 @@
         <w:rPr>
           <w:noProof/>
         </w:rPr>
+        <w:lastRenderedPageBreak/>
         <w:drawing>
           <wp:inline distT="0" distB="0" distL="0" distR="0" wp14:anchorId="368D5A74" wp14:editId="5D35BA46">
             <wp:extent cx="5731510" cy="5048885"/>
@@ -139,7 +93,7 @@
                     <pic:cNvPicPr/>
                   </pic:nvPicPr>
                   <pic:blipFill>
-                    <a:blip r:embed="rId8">
+                    <a:blip r:embed="rId7">
                       <a:extLst>
                         <a:ext uri="{28A0092B-C50C-407E-A947-70E740481C1C}">
                           <a14:useLocalDpi xmlns:a14="http://schemas.microsoft.com/office/drawing/2010/main" val="0"/>
@@ -194,6 +148,7 @@
         </w:numPr>
       </w:pPr>
       <w:r>
+        <w:lastRenderedPageBreak/>
         <w:t xml:space="preserve"> Form </w:t>
       </w:r>
     </w:p>
@@ -234,7 +189,7 @@
                     <pic:cNvPicPr/>
                   </pic:nvPicPr>
                   <pic:blipFill>
-                    <a:blip r:embed="rId9">
+                    <a:blip r:embed="rId8">
                       <a:extLst>
                         <a:ext uri="{28A0092B-C50C-407E-A947-70E740481C1C}">
                           <a14:useLocalDpi xmlns:a14="http://schemas.microsoft.com/office/drawing/2010/main" val="0"/>

</xml_diff>